<commit_message>
paper read and summary
</commit_message>
<xml_diff>
--- a/相关的工作/Efficient and Consistent NVMM Cache for SSD.docx
+++ b/相关的工作/Efficient and Consistent NVMM Cache for SSD.docx
@@ -1294,7 +1294,21 @@
         <w:rPr>
           <w:rFonts w:hint="eastAsia"/>
         </w:rPr>
-        <w:t>为了了解细粒度缓存管理的潜在性能优势，我们进一步分析了所有同步页面的页内脏污率的分布。页内脏污率是指一个页面的脏污数据大小占总页面大小的比例。结果显示在图2中。从图中，我们发现在不同的工作负载中，同步化页面的脏污率分布有很大的不同。例如，在TPCC工作负载中，超过99%的同步页面具有100%的脏污率（即这些同步页面中的所有数据都是脏污）。与此相反，Iphoto、Usr1和Usr2工作负载有很大比例的总同步页面，其脏污率远远低于100%（即这些同步页面中只有部分数据是脏的）。这表明具有粗粒度管理（即页粒度）的传统缓存方案往往会使NVMM的缓存空间被部分更新的同步页所浪费，从而降低了缓存空间的利用率。这一观察促使我们设计了一种基于NVMM的新型细粒度缓存管理方案。它通过减少部分更新页面造成的缓存空间浪费来实现这一目标，从而提高缓存利用率和系统性能。</w:t>
+        <w:t>为了了解细粒度缓存管理的潜在性能优势，我们进一步分析了所有同步页面的页内脏污率的分布。页内脏污率是指一个页面的脏污数据大小占总页面大小的比例。结果显示在图2中。从图中，我们发现在不同的工作负载中，同步化页面的脏污率分布有很大的不同。例如，</w:t>
+      </w:r>
+      <w:r>
+        <w:rPr>
+          <w:rFonts w:hint="eastAsia"/>
+          <w:b/>
+          <w:bCs/>
+        </w:rPr>
+        <w:t>在TPCC工作负载中，超过99%的同步页面具有100%的脏污率（即这些同步页面中的所有数据都是脏污）。与此相反，Iphoto、Usr1和Usr2工作负载有很大比例的总同步页面，其脏污率远远低于100%（即这些同步页面中只有部分数据是脏的）</w:t>
+      </w:r>
+      <w:r>
+        <w:rPr>
+          <w:rFonts w:hint="eastAsia"/>
+        </w:rPr>
+        <w:t>。这表明具有粗粒度管理（即页粒度）的传统缓存方案往往会使NVMM的缓存空间被部分更新的同步页所浪费，从而降低了缓存空间的利用率。这一观察促使我们设计了一种基于NVMM的新型细粒度缓存管理方案。它通过减少部分更新页面造成的缓存空间浪费来实现这一目标，从而提高缓存利用率和系统性能。</w:t>
       </w:r>
     </w:p>
     <w:p>
@@ -1971,12 +1985,51 @@
     <w:p>
       <w:pPr>
         <w:ind w:firstLine="420"/>
-      </w:pPr>
-      <w:r>
-        <w:rPr>
-          <w:rFonts w:hint="eastAsia"/>
-        </w:rPr>
-        <w:t>SSD的缓存层包括一个易失性缓存（即DRAM）和一个非易失性缓存（即NVMM），它们都在主机侧。NVMM与DRAM一起直接连接到内存总线上，并通过内存接口（即加载/存储指令）进行访问，以便支持字节寻址。</w:t>
+        <w:rPr>
+          <w:rFonts w:hint="eastAsia" w:eastAsia="宋体"/>
+          <w:lang w:eastAsia="zh-CN"/>
+        </w:rPr>
+      </w:pPr>
+      <w:r>
+        <w:rPr>
+          <w:rFonts w:hint="eastAsia"/>
+          <w:lang w:eastAsia="zh-CN"/>
+        </w:rPr>
+        <w:t>（</w:t>
+      </w:r>
+      <w:r>
+        <w:rPr>
+          <w:rFonts w:hint="eastAsia"/>
+          <w:color w:val="FF0000"/>
+          <w:lang w:val="en-US" w:eastAsia="zh-CN"/>
+        </w:rPr>
+        <w:t>内存只要简单使用一个bitmap就可以知道页的那些缓存行是脏的</w:t>
+      </w:r>
+      <w:r>
+        <w:rPr>
+          <w:rFonts w:hint="eastAsia"/>
+          <w:lang w:eastAsia="zh-CN"/>
+        </w:rPr>
+        <w:t>）</w:t>
+      </w:r>
+    </w:p>
+    <w:p>
+      <w:pPr>
+        <w:ind w:firstLine="420"/>
+      </w:pPr>
+      <w:r>
+        <w:rPr>
+          <w:rFonts w:hint="eastAsia"/>
+        </w:rPr>
+        <w:t>SSD的缓存层包括一个易失性缓存（即DRAM）和一个非易失性缓存（即NVMM），它们都在主机侧。NVMM与DRAM一起直接连接到内存总线上，并通过内存接口（即加载/存储指令</w:t>
+      </w:r>
+      <w:bookmarkStart w:id="0" w:name="_GoBack"/>
+      <w:bookmarkEnd w:id="0"/>
+      <w:r>
+        <w:rPr>
+          <w:rFonts w:hint="eastAsia"/>
+        </w:rPr>
+        <w:t>）进行访问，以便支持字节寻址。</w:t>
       </w:r>
       <w:r>
         <w:rPr>
@@ -2031,7 +2084,21 @@
         <w:rPr>
           <w:rFonts w:hint="eastAsia"/>
         </w:rPr>
-        <w:t>。当文件系统收到同步操作时，AFCM将以细粒度的方式将需要同步的相关DRAM页冲到NVMM缓存中（详见3.2节）。</w:t>
+        <w:t>。</w:t>
+      </w:r>
+      <w:r>
+        <w:rPr>
+          <w:rFonts w:hint="eastAsia"/>
+          <w:b/>
+          <w:bCs/>
+        </w:rPr>
+        <w:t>当文件系统收到同步操作时，AFCM将以细粒度的方式将需要同步的相关DRAM页冲到NVMM缓存中</w:t>
+      </w:r>
+      <w:r>
+        <w:rPr>
+          <w:rFonts w:hint="eastAsia"/>
+        </w:rPr>
+        <w:t>（详见3.2节）。</w:t>
       </w:r>
       <w:r>
         <w:rPr>
@@ -2231,7 +2298,20 @@
         <w:rPr>
           <w:rFonts w:hint="eastAsia"/>
         </w:rPr>
-        <w:t>为了便于系统在同步化操作中判断脏缓存线是否已经位于NVMM缓存中，SFCM为每个逻辑文件页维护一个基于链接列表的索引，其头部由一个全局内存哈希表索引（见图4）。为了节省索引的存储开销并提高索引性能，链表中的每个条目代表一个连续的映射范围。每个映射范围是一个三元组，表示为</w:t>
+        <w:t>为了便于系统在同步化操作中判断脏缓存线是否已经位于NVMM缓存中，SFCM为每个逻辑文件页维护一个基于链接列表的索引，其头部</w:t>
+      </w:r>
+      <w:r>
+        <w:rPr>
+          <w:rFonts w:hint="eastAsia"/>
+          <w:lang w:val="en-US" w:eastAsia="zh-CN"/>
+        </w:rPr>
+        <w:t>指针</w:t>
+      </w:r>
+      <w:r>
+        <w:rPr>
+          <w:rFonts w:hint="eastAsia"/>
+        </w:rPr>
+        <w:t>由一个全局内存哈希表索引（见图4）。为了节省索引的存储开销并提高索引性能，链表中的每个条目代表一个连续的映射范围。每个映射范围是一个三元组，表示为</w:t>
       </w:r>
       <w:r>
         <w:t>&lt;Logic_File_Addr, Physical_NVMM_Addr, Mapping_Len&gt;</w:t>
@@ -2290,7 +2370,20 @@
         <w:rPr>
           <w:rFonts w:hint="eastAsia"/>
         </w:rPr>
-        <w:t>。为了便于搜索和合并映射范围，所有属于同一逻辑页的映射外延都按逻辑文件地址排序。对于每个需要同步到NVMM缓存的脏缓存线，SFCM首先参考NVMM缓存索引。如果是命中，</w:t>
+        <w:t>。为了便于搜索和合并映射范围，所有属于同一逻辑页的映射</w:t>
+      </w:r>
+      <w:r>
+        <w:rPr>
+          <w:rFonts w:hint="eastAsia"/>
+          <w:lang w:val="en-US" w:eastAsia="zh-CN"/>
+        </w:rPr>
+        <w:t>范围</w:t>
+      </w:r>
+      <w:r>
+        <w:rPr>
+          <w:rFonts w:hint="eastAsia"/>
+        </w:rPr>
+        <w:t>都按逻辑文件地址排序。对于每个需要同步到NVMM缓存的脏缓存线，SFCM首先参考NVMM缓存索引。如果是命中，</w:t>
       </w:r>
       <w:r>
         <w:rPr>
@@ -2690,7 +2783,21 @@
         <w:rPr>
           <w:rFonts w:hint="eastAsia"/>
         </w:rPr>
-        <w:t>随后，它通过修改位于全局元数据页区域的状态位图将该NVMM页的状态从自由变为粗粒度。最后，这个逻辑页的原始碎片数据所占用的NVMM空间被释放。缓存替换只在当前同步页是粗粒度的，而将要被驱逐的页是细粒度的情况下有所不同。</w:t>
+        <w:t>随后，它通过</w:t>
+      </w:r>
+      <w:r>
+        <w:rPr>
+          <w:rFonts w:hint="eastAsia"/>
+          <w:b/>
+          <w:bCs/>
+        </w:rPr>
+        <w:t>修改位于全局元数据页区域的状态位图将该NVMM页的状态从自由变为粗粒度。</w:t>
+      </w:r>
+      <w:r>
+        <w:rPr>
+          <w:rFonts w:hint="eastAsia"/>
+        </w:rPr>
+        <w:t>最后，这个逻辑页的原始碎片数据所占用的NVMM空间被释放。缓存替换只在当前同步页是粗粒度的，而将要被驱逐的页是细粒度的情况下有所不同。</w:t>
       </w:r>
       <w:r>
         <w:rPr>
@@ -2732,8 +2839,13 @@
         </w:rPr>
         <w:t>num用于反向索引</w:t>
       </w:r>
-      <w:bookmarkStart w:id="0" w:name="_GoBack"/>
-      <w:bookmarkEnd w:id="0"/>
+      <w:r>
+        <w:rPr>
+          <w:rFonts w:hint="eastAsia"/>
+          <w:lang w:val="en-US" w:eastAsia="zh-CN"/>
+        </w:rPr>
+        <w:t>，所以与该淘汰页面相关的逻辑页面，都被淘汰</w:t>
+      </w:r>
       <w:r>
         <w:rPr>
           <w:rFonts w:hint="default"/>
@@ -4329,20 +4441,4 @@
   </a:themeElements>
   <a:objectDefaults/>
 </a:theme>
-</file>
-
-<file path=customXml/item1.xml><?xml version="1.0" encoding="utf-8"?>
-<s:customData xmlns="http://www.wps.cn/officeDocument/2013/wpsCustomData" xmlns:s="http://www.wps.cn/officeDocument/2013/wpsCustomData">
-  <customSectProps>
-    <customSectPr/>
-  </customSectProps>
-</s:customData>
-</file>
-
-<file path=customXml/itemProps1.xml><?xml version="1.0" encoding="utf-8"?>
-<ds:datastoreItem xmlns:ds="http://schemas.openxmlformats.org/officeDocument/2006/customXml" ds:itemID="{B1977F7D-205B-4081-913C-38D41E755F92}">
-  <ds:schemaRefs>
-    <ds:schemaRef ds:uri="http://www.wps.cn/officeDocument/2013/wpsCustomData"/>
-  </ds:schemaRefs>
-</ds:datastoreItem>
 </file>
</xml_diff>